<commit_message>
changed create database picture
</commit_message>
<xml_diff>
--- a/second CW of IS.docx
+++ b/second CW of IS.docx
@@ -1,6 +1,6 @@
 
 <file path=word/document.xml><?xml version="1.0" encoding="utf-8"?>
-<w:document xmlns:wpc="http://schemas.microsoft.com/office/word/2010/wordprocessingCanvas" xmlns:mc="http://schemas.openxmlformats.org/markup-compatibility/2006" xmlns:o="urn:schemas-microsoft-com:office:office" xmlns:r="http://schemas.openxmlformats.org/officeDocument/2006/relationships" xmlns:m="http://schemas.openxmlformats.org/officeDocument/2006/math" xmlns:v="urn:schemas-microsoft-com:vml" xmlns:wp14="http://schemas.microsoft.com/office/word/2010/wordprocessingDrawing" xmlns:wp="http://schemas.openxmlformats.org/drawingml/2006/wordprocessingDrawing" xmlns:w10="urn:schemas-microsoft-com:office:word" xmlns:w="http://schemas.openxmlformats.org/wordprocessingml/2006/main" xmlns:w14="http://schemas.microsoft.com/office/word/2010/wordml" xmlns:w15="http://schemas.microsoft.com/office/word/2012/wordml" xmlns:wpg="http://schemas.microsoft.com/office/word/2010/wordprocessingGroup" xmlns:wpi="http://schemas.microsoft.com/office/word/2010/wordprocessingInk" xmlns:wne="http://schemas.microsoft.com/office/word/2006/wordml" xmlns:wps="http://schemas.microsoft.com/office/word/2010/wordprocessingShape" mc:Ignorable="w14 w15 wp14">
+<w:document xmlns:wpc="http://schemas.microsoft.com/office/word/2010/wordprocessingCanvas" xmlns:cx="http://schemas.microsoft.com/office/drawing/2014/chartex" xmlns:cx1="http://schemas.microsoft.com/office/drawing/2015/9/8/chartex" xmlns:cx2="http://schemas.microsoft.com/office/drawing/2015/10/21/chartex" xmlns:cx3="http://schemas.microsoft.com/office/drawing/2016/5/9/chartex" xmlns:cx4="http://schemas.microsoft.com/office/drawing/2016/5/10/chartex" xmlns:cx5="http://schemas.microsoft.com/office/drawing/2016/5/11/chartex" xmlns:cx6="http://schemas.microsoft.com/office/drawing/2016/5/12/chartex" xmlns:cx7="http://schemas.microsoft.com/office/drawing/2016/5/13/chartex" xmlns:cx8="http://schemas.microsoft.com/office/drawing/2016/5/14/chartex" xmlns:mc="http://schemas.openxmlformats.org/markup-compatibility/2006" xmlns:aink="http://schemas.microsoft.com/office/drawing/2016/ink" xmlns:am3d="http://schemas.microsoft.com/office/drawing/2017/model3d" xmlns:o="urn:schemas-microsoft-com:office:office" xmlns:r="http://schemas.openxmlformats.org/officeDocument/2006/relationships" xmlns:m="http://schemas.openxmlformats.org/officeDocument/2006/math" xmlns:v="urn:schemas-microsoft-com:vml" xmlns:wp14="http://schemas.microsoft.com/office/word/2010/wordprocessingDrawing" xmlns:wp="http://schemas.openxmlformats.org/drawingml/2006/wordprocessingDrawing" xmlns:w10="urn:schemas-microsoft-com:office:word" xmlns:w="http://schemas.openxmlformats.org/wordprocessingml/2006/main" xmlns:w14="http://schemas.microsoft.com/office/word/2010/wordml" xmlns:w15="http://schemas.microsoft.com/office/word/2012/wordml" xmlns:w16cid="http://schemas.microsoft.com/office/word/2016/wordml/cid" xmlns:w16se="http://schemas.microsoft.com/office/word/2015/wordml/symex" xmlns:wpg="http://schemas.microsoft.com/office/word/2010/wordprocessingGroup" xmlns:wpi="http://schemas.microsoft.com/office/word/2010/wordprocessingInk" xmlns:wne="http://schemas.microsoft.com/office/word/2006/wordml" xmlns:wps="http://schemas.microsoft.com/office/word/2010/wordprocessingShape" mc:Ignorable="w14 w15 w16se w16cid wp14">
   <w:body>
     <w:p>
       <w:pPr>
@@ -393,7 +393,6 @@
         </w:rPr>
         <w:t xml:space="preserve"> </w:t>
       </w:r>
-      <w:proofErr w:type="gramStart"/>
       <w:r>
         <w:rPr>
           <w:b/>
@@ -403,7 +402,6 @@
         </w:rPr>
         <w:t>Autumn</w:t>
       </w:r>
-      <w:proofErr w:type="gramEnd"/>
       <w:r>
         <w:rPr>
           <w:b/>
@@ -4749,13 +4747,8 @@
         <w:fldChar w:fldCharType="end"/>
       </w:r>
       <w:r>
-        <w:t xml:space="preserve">-Picture of Skate </w:t>
-      </w:r>
-      <w:proofErr w:type="gramStart"/>
-      <w:r>
-        <w:t>park</w:t>
-      </w:r>
-      <w:proofErr w:type="gramEnd"/>
+        <w:t>-Picture of Skate park</w:t>
+      </w:r>
     </w:p>
     <w:p>
       <w:pPr>
@@ -4810,21 +4803,7 @@
         <w:rPr>
           <w:lang w:val="en-AU"/>
         </w:rPr>
-        <w:t xml:space="preserve">There are only two such parks in Pokhara. </w:t>
-      </w:r>
-      <w:proofErr w:type="gramStart"/>
-      <w:r>
-        <w:rPr>
-          <w:lang w:val="en-AU"/>
-        </w:rPr>
-        <w:t>(1) Skate park</w:t>
-      </w:r>
-      <w:proofErr w:type="gramEnd"/>
-      <w:r>
-        <w:rPr>
-          <w:lang w:val="en-AU"/>
-        </w:rPr>
-        <w:t xml:space="preserve"> is located at Buddha Chowk and another is in lakeside Khahare Chowk. </w:t>
+        <w:t xml:space="preserve">There are only two such parks in Pokhara. (1) Skate park is located at Buddha Chowk and another is in lakeside Khahare Chowk. </w:t>
       </w:r>
       <w:r>
         <w:rPr>
@@ -5569,10 +5548,10 @@
           <w:lang w:val="en-US"/>
         </w:rPr>
         <w:drawing>
-          <wp:inline distT="0" distB="0" distL="0" distR="0" wp14:anchorId="75158C10" wp14:editId="56AB31D4">
-            <wp:extent cx="3429479" cy="790685"/>
-            <wp:effectExtent l="0" t="0" r="0" b="9525"/>
-            <wp:docPr id="7" name="Picture 7"/>
+          <wp:inline distT="0" distB="0" distL="0" distR="0" wp14:anchorId="1972465D" wp14:editId="500216A8">
+            <wp:extent cx="3665538" cy="1120237"/>
+            <wp:effectExtent l="0" t="0" r="0" b="3810"/>
+            <wp:docPr id="27" name="Picture 27"/>
             <wp:cNvGraphicFramePr>
               <a:graphicFrameLocks xmlns:a="http://schemas.openxmlformats.org/drawingml/2006/main" noChangeAspect="1"/>
             </wp:cNvGraphicFramePr>
@@ -5592,7 +5571,7 @@
                   <pic:spPr>
                     <a:xfrm>
                       <a:off x="0" y="0"/>
-                      <a:ext cx="3429479" cy="790685"/>
+                      <a:ext cx="3665538" cy="1120237"/>
                     </a:xfrm>
                     <a:prstGeom prst="rect">
                       <a:avLst/>
@@ -5653,6 +5632,8 @@
           <w:lang w:val="en-AU"/>
         </w:rPr>
       </w:pPr>
+      <w:bookmarkStart w:id="4" w:name="_GoBack"/>
+      <w:bookmarkEnd w:id="4"/>
     </w:p>
     <w:p>
       <w:pPr>
@@ -5774,7 +5755,7 @@
         <w:ind w:left="2880" w:firstLine="720"/>
         <w:jc w:val="both"/>
       </w:pPr>
-      <w:bookmarkStart w:id="4" w:name="_Toc96686712"/>
+      <w:bookmarkStart w:id="5" w:name="_Toc96686712"/>
       <w:r>
         <w:t xml:space="preserve">Figure </w:t>
       </w:r>
@@ -5799,7 +5780,7 @@
       <w:r>
         <w:t>- creating table customers</w:t>
       </w:r>
-      <w:bookmarkEnd w:id="4"/>
+      <w:bookmarkEnd w:id="5"/>
     </w:p>
     <w:p/>
     <w:p/>
@@ -5911,7 +5892,7 @@
         <w:ind w:left="2880" w:firstLine="720"/>
         <w:jc w:val="both"/>
       </w:pPr>
-      <w:bookmarkStart w:id="5" w:name="_Toc96686713"/>
+      <w:bookmarkStart w:id="6" w:name="_Toc96686713"/>
       <w:r>
         <w:t xml:space="preserve">Figure </w:t>
       </w:r>
@@ -5936,7 +5917,7 @@
       <w:r>
         <w:t>-inserting value in customers</w:t>
       </w:r>
-      <w:bookmarkEnd w:id="5"/>
+      <w:bookmarkEnd w:id="6"/>
     </w:p>
     <w:p>
       <w:pPr>
@@ -6102,7 +6083,7 @@
         </w:rPr>
         <w:tab/>
       </w:r>
-      <w:bookmarkStart w:id="6" w:name="_Toc96686714"/>
+      <w:bookmarkStart w:id="7" w:name="_Toc96686714"/>
       <w:r>
         <w:t xml:space="preserve">Figure </w:t>
       </w:r>
@@ -6127,7 +6108,7 @@
       <w:r>
         <w:t>-Describe customers table before inserting value</w:t>
       </w:r>
-      <w:bookmarkEnd w:id="6"/>
+      <w:bookmarkEnd w:id="7"/>
     </w:p>
     <w:p>
       <w:pPr>
@@ -6230,18 +6211,12 @@
         </w:rPr>
         <w:t xml:space="preserve">given </w:t>
       </w:r>
-      <w:r>
-        <w:rPr>
-          <w:lang w:val="en-AU"/>
-        </w:rPr>
-        <w:t>table</w:t>
-      </w:r>
       <w:proofErr w:type="gramStart"/>
       <w:r>
         <w:rPr>
           <w:lang w:val="en-AU"/>
         </w:rPr>
-        <w:t xml:space="preserve">, </w:t>
+        <w:t xml:space="preserve">table, </w:t>
       </w:r>
       <w:r>
         <w:rPr>
@@ -6345,7 +6320,7 @@
         </w:rPr>
         <w:tab/>
       </w:r>
-      <w:bookmarkStart w:id="7" w:name="_Toc96686715"/>
+      <w:bookmarkStart w:id="8" w:name="_Toc96686715"/>
       <w:r>
         <w:t xml:space="preserve">Figure </w:t>
       </w:r>
@@ -6370,7 +6345,7 @@
       <w:r>
         <w:t>-Describe customers after inserting value in it</w:t>
       </w:r>
-      <w:bookmarkEnd w:id="7"/>
+      <w:bookmarkEnd w:id="8"/>
     </w:p>
     <w:p>
       <w:pPr>
@@ -6532,7 +6507,7 @@
         <w:keepNext/>
         <w:ind w:left="2880" w:firstLine="720"/>
       </w:pPr>
-      <w:bookmarkStart w:id="8" w:name="_Toc96686716"/>
+      <w:bookmarkStart w:id="9" w:name="_Toc96686716"/>
       <w:r>
         <w:t xml:space="preserve">Figure </w:t>
       </w:r>
@@ -6557,7 +6532,7 @@
       <w:r>
         <w:t>-creating halls tables</w:t>
       </w:r>
-      <w:bookmarkEnd w:id="8"/>
+      <w:bookmarkEnd w:id="9"/>
     </w:p>
     <w:p>
       <w:pPr>
@@ -6708,7 +6683,7 @@
         <w:keepNext/>
         <w:ind w:left="3600"/>
       </w:pPr>
-      <w:bookmarkStart w:id="9" w:name="_Toc96686717"/>
+      <w:bookmarkStart w:id="10" w:name="_Toc96686717"/>
       <w:r>
         <w:t xml:space="preserve">Figure </w:t>
       </w:r>
@@ -6733,7 +6708,7 @@
       <w:r>
         <w:t>-inserting value in halls</w:t>
       </w:r>
-      <w:bookmarkEnd w:id="9"/>
+      <w:bookmarkEnd w:id="10"/>
     </w:p>
     <w:p>
       <w:pPr>
@@ -6886,6 +6861,7 @@
           <w:noProof/>
           <w:lang w:val="en-US"/>
         </w:rPr>
+        <w:lastRenderedPageBreak/>
         <w:drawing>
           <wp:inline distT="0" distB="0" distL="0" distR="0" wp14:anchorId="0CC80B7A" wp14:editId="716D0549">
             <wp:extent cx="5268060" cy="1790950"/>
@@ -6933,10 +6909,9 @@
         <w:rPr>
           <w:lang w:val="en-AU"/>
         </w:rPr>
-        <w:lastRenderedPageBreak/>
         <w:tab/>
       </w:r>
-      <w:bookmarkStart w:id="10" w:name="_Toc96686718"/>
+      <w:bookmarkStart w:id="11" w:name="_Toc96686718"/>
       <w:r>
         <w:t xml:space="preserve">Figure </w:t>
       </w:r>
@@ -6961,7 +6936,7 @@
       <w:r>
         <w:t>-describe hall table before inserting value</w:t>
       </w:r>
-      <w:bookmarkEnd w:id="10"/>
+      <w:bookmarkEnd w:id="11"/>
     </w:p>
     <w:p>
       <w:pPr>
@@ -7070,7 +7045,7 @@
         <w:keepNext/>
         <w:ind w:left="1440"/>
       </w:pPr>
-      <w:bookmarkStart w:id="11" w:name="_Toc96686719"/>
+      <w:bookmarkStart w:id="12" w:name="_Toc96686719"/>
       <w:r>
         <w:t xml:space="preserve">Figure </w:t>
       </w:r>
@@ -7095,7 +7070,7 @@
       <w:r>
         <w:t>-description halls after inserting value in it</w:t>
       </w:r>
-      <w:bookmarkEnd w:id="11"/>
+      <w:bookmarkEnd w:id="12"/>
     </w:p>
     <w:p>
       <w:pPr>
@@ -7234,7 +7209,7 @@
         </w:rPr>
         <w:tab/>
       </w:r>
-      <w:bookmarkStart w:id="12" w:name="_Toc96686720"/>
+      <w:bookmarkStart w:id="13" w:name="_Toc96686720"/>
       <w:r>
         <w:t xml:space="preserve">Figure </w:t>
       </w:r>
@@ -7259,7 +7234,7 @@
       <w:r>
         <w:t>-creating table locker</w:t>
       </w:r>
-      <w:bookmarkEnd w:id="12"/>
+      <w:bookmarkEnd w:id="13"/>
     </w:p>
     <w:p>
       <w:pPr>
@@ -7359,7 +7334,7 @@
           <w:lang w:val="en-AU"/>
         </w:rPr>
       </w:pPr>
-      <w:bookmarkStart w:id="13" w:name="_Toc96686721"/>
+      <w:bookmarkStart w:id="14" w:name="_Toc96686721"/>
       <w:r>
         <w:t xml:space="preserve">Figure </w:t>
       </w:r>
@@ -7390,7 +7365,7 @@
       <w:r>
         <w:t>locker</w:t>
       </w:r>
-      <w:bookmarkEnd w:id="13"/>
+      <w:bookmarkEnd w:id="14"/>
     </w:p>
     <w:p>
       <w:pPr>
@@ -7493,7 +7468,7 @@
           <w:lang w:val="en-AU"/>
         </w:rPr>
       </w:pPr>
-      <w:bookmarkStart w:id="14" w:name="_Toc96686722"/>
+      <w:bookmarkStart w:id="15" w:name="_Toc96686722"/>
       <w:r>
         <w:t xml:space="preserve">Figure </w:t>
       </w:r>
@@ -7518,7 +7493,7 @@
       <w:r>
         <w:t>-description before inserting value in it</w:t>
       </w:r>
-      <w:bookmarkEnd w:id="14"/>
+      <w:bookmarkEnd w:id="15"/>
     </w:p>
     <w:p>
       <w:pPr>
@@ -7633,7 +7608,7 @@
           <w:lang w:val="en-AU"/>
         </w:rPr>
       </w:pPr>
-      <w:bookmarkStart w:id="15" w:name="_Toc96686723"/>
+      <w:bookmarkStart w:id="16" w:name="_Toc96686723"/>
       <w:r>
         <w:t xml:space="preserve">Figure </w:t>
       </w:r>
@@ -7658,7 +7633,7 @@
       <w:r>
         <w:t>-description after inserting value in it</w:t>
       </w:r>
-      <w:bookmarkEnd w:id="15"/>
+      <w:bookmarkEnd w:id="16"/>
     </w:p>
     <w:p>
       <w:pPr>
@@ -7763,7 +7738,7 @@
           <w:lang w:val="en-AU"/>
         </w:rPr>
       </w:pPr>
-      <w:bookmarkStart w:id="16" w:name="_Toc96686724"/>
+      <w:bookmarkStart w:id="17" w:name="_Toc96686724"/>
       <w:r>
         <w:t xml:space="preserve">Figure </w:t>
       </w:r>
@@ -7788,7 +7763,7 @@
       <w:r>
         <w:t>-creating table employees</w:t>
       </w:r>
-      <w:bookmarkEnd w:id="16"/>
+      <w:bookmarkEnd w:id="17"/>
     </w:p>
     <w:p>
       <w:pPr>
@@ -7879,7 +7854,7 @@
           <w:lang w:val="en-AU"/>
         </w:rPr>
       </w:pPr>
-      <w:bookmarkStart w:id="17" w:name="_Toc96686725"/>
+      <w:bookmarkStart w:id="18" w:name="_Toc96686725"/>
       <w:r>
         <w:t xml:space="preserve">Figure </w:t>
       </w:r>
@@ -7918,7 +7893,7 @@
       <w:r>
         <w:t xml:space="preserve"> table</w:t>
       </w:r>
-      <w:bookmarkEnd w:id="17"/>
+      <w:bookmarkEnd w:id="18"/>
     </w:p>
     <w:p>
       <w:pPr>
@@ -8009,7 +7984,7 @@
           <w:lang w:val="en-AU"/>
         </w:rPr>
       </w:pPr>
-      <w:bookmarkStart w:id="18" w:name="_Toc96686726"/>
+      <w:bookmarkStart w:id="19" w:name="_Toc96686726"/>
       <w:r>
         <w:t xml:space="preserve">Figure </w:t>
       </w:r>
@@ -8040,7 +8015,7 @@
       <w:r>
         <w:t>employee table</w:t>
       </w:r>
-      <w:bookmarkEnd w:id="18"/>
+      <w:bookmarkEnd w:id="19"/>
     </w:p>
     <w:p>
       <w:pPr>
@@ -8171,7 +8146,6 @@
         <w:rPr>
           <w:lang w:val="en-AU"/>
         </w:rPr>
-        <w:lastRenderedPageBreak/>
         <w:t>Description of employee table after inserting value in it:</w:t>
       </w:r>
     </w:p>
@@ -8240,7 +8214,7 @@
           <w:lang w:val="en-AU"/>
         </w:rPr>
       </w:pPr>
-      <w:bookmarkStart w:id="19" w:name="_Toc96686727"/>
+      <w:bookmarkStart w:id="20" w:name="_Toc96686727"/>
       <w:r>
         <w:t xml:space="preserve">Figure </w:t>
       </w:r>
@@ -8271,7 +8245,7 @@
       <w:r>
         <w:t>employee table</w:t>
       </w:r>
-      <w:bookmarkEnd w:id="19"/>
+      <w:bookmarkEnd w:id="20"/>
     </w:p>
     <w:p>
       <w:pPr>
@@ -8377,7 +8351,7 @@
           <w:lang w:val="en-AU"/>
         </w:rPr>
       </w:pPr>
-      <w:bookmarkStart w:id="20" w:name="_Toc96686728"/>
+      <w:bookmarkStart w:id="21" w:name="_Toc96686728"/>
       <w:r>
         <w:t xml:space="preserve">Figure </w:t>
       </w:r>
@@ -8402,7 +8376,7 @@
       <w:r>
         <w:t>-creating table tickets</w:t>
       </w:r>
-      <w:bookmarkEnd w:id="20"/>
+      <w:bookmarkEnd w:id="21"/>
     </w:p>
     <w:p>
       <w:pPr>
@@ -8601,7 +8575,7 @@
           <w:lang w:val="en-AU"/>
         </w:rPr>
       </w:pPr>
-      <w:bookmarkStart w:id="21" w:name="_Toc96686729"/>
+      <w:bookmarkStart w:id="22" w:name="_Toc96686729"/>
       <w:r>
         <w:t xml:space="preserve">Figure </w:t>
       </w:r>
@@ -8632,7 +8606,7 @@
       <w:r>
         <w:t>ticket table</w:t>
       </w:r>
-      <w:bookmarkEnd w:id="21"/>
+      <w:bookmarkEnd w:id="22"/>
     </w:p>
     <w:p>
       <w:pPr>
@@ -8696,6 +8670,7 @@
           <w:noProof/>
           <w:lang w:val="en-US"/>
         </w:rPr>
+        <w:lastRenderedPageBreak/>
         <w:drawing>
           <wp:inline distT="0" distB="0" distL="0" distR="0" wp14:anchorId="223E8109" wp14:editId="52E90BC3">
             <wp:extent cx="5439534" cy="2076740"/>
@@ -8741,7 +8716,7 @@
           <w:lang w:val="en-AU"/>
         </w:rPr>
       </w:pPr>
-      <w:bookmarkStart w:id="22" w:name="_Toc96686730"/>
+      <w:bookmarkStart w:id="23" w:name="_Toc96686730"/>
       <w:r>
         <w:t xml:space="preserve">Figure </w:t>
       </w:r>
@@ -8766,7 +8741,7 @@
       <w:r>
         <w:t>-description before inserting values in tickets</w:t>
       </w:r>
-      <w:bookmarkEnd w:id="22"/>
+      <w:bookmarkEnd w:id="23"/>
     </w:p>
     <w:p>
       <w:pPr>
@@ -8971,7 +8946,7 @@
         <w:pStyle w:val="Caption"/>
         <w:ind w:left="1440" w:firstLine="720"/>
       </w:pPr>
-      <w:bookmarkStart w:id="23" w:name="_Toc96686731"/>
+      <w:bookmarkStart w:id="24" w:name="_Toc96686731"/>
       <w:r>
         <w:t xml:space="preserve">Figure </w:t>
       </w:r>
@@ -8996,7 +8971,7 @@
       <w:r>
         <w:t>-description after inserting values in tickets table</w:t>
       </w:r>
-      <w:bookmarkEnd w:id="23"/>
+      <w:bookmarkEnd w:id="24"/>
     </w:p>
     <w:p/>
     <w:p/>
@@ -9031,15 +9006,14 @@
           <w:color w:val="auto"/>
         </w:rPr>
       </w:pPr>
-      <w:bookmarkStart w:id="24" w:name="_Toc96671926"/>
+      <w:bookmarkStart w:id="25" w:name="_Toc96671926"/>
       <w:r>
         <w:rPr>
           <w:color w:val="auto"/>
         </w:rPr>
-        <w:lastRenderedPageBreak/>
         <w:t>Entity Relation Diagram</w:t>
       </w:r>
-      <w:bookmarkEnd w:id="24"/>
+      <w:bookmarkEnd w:id="25"/>
     </w:p>
     <w:p/>
     <w:p/>
@@ -9054,6 +9028,7 @@
           <w:noProof/>
           <w:lang w:val="en-US"/>
         </w:rPr>
+        <w:lastRenderedPageBreak/>
         <w:drawing>
           <wp:inline distT="0" distB="0" distL="0" distR="0" wp14:anchorId="28044CE3" wp14:editId="68B7ABE9">
             <wp:extent cx="6784765" cy="4095750"/>
@@ -9106,7 +9081,7 @@
       <w:pPr>
         <w:pStyle w:val="Caption"/>
       </w:pPr>
-      <w:bookmarkStart w:id="25" w:name="_Toc96686732"/>
+      <w:bookmarkStart w:id="26" w:name="_Toc96686732"/>
       <w:r>
         <w:t xml:space="preserve">Figure </w:t>
       </w:r>
@@ -9131,7 +9106,7 @@
       <w:r>
         <w:t>- Entity Relation Diagram</w:t>
       </w:r>
-      <w:bookmarkEnd w:id="25"/>
+      <w:bookmarkEnd w:id="26"/>
     </w:p>
     <w:p>
       <w:pPr>
@@ -9281,7 +9256,7 @@
           <w:lang w:val="en-AU"/>
         </w:rPr>
       </w:pPr>
-      <w:bookmarkStart w:id="26" w:name="_Toc96686733"/>
+      <w:bookmarkStart w:id="27" w:name="_Toc96686733"/>
       <w:r>
         <w:t xml:space="preserve">Figure </w:t>
       </w:r>
@@ -9306,7 +9281,7 @@
       <w:r>
         <w:t>-Class Diagram</w:t>
       </w:r>
-      <w:bookmarkEnd w:id="26"/>
+      <w:bookmarkEnd w:id="27"/>
     </w:p>
     <w:p>
       <w:pPr>
@@ -9350,7 +9325,7 @@
           <w:lang w:val="en-AU"/>
         </w:rPr>
       </w:pPr>
-      <w:bookmarkStart w:id="27" w:name="_Toc96671927"/>
+      <w:bookmarkStart w:id="28" w:name="_Toc96671927"/>
       <w:r>
         <w:rPr>
           <w:b/>
@@ -9358,7 +9333,7 @@
         </w:rPr>
         <w:t>Data Dictionary</w:t>
       </w:r>
-      <w:bookmarkEnd w:id="27"/>
+      <w:bookmarkEnd w:id="28"/>
     </w:p>
     <w:p>
       <w:pPr>
@@ -9538,7 +9513,7 @@
         <w:keepNext/>
         <w:ind w:left="2160" w:firstLine="720"/>
       </w:pPr>
-      <w:bookmarkStart w:id="28" w:name="_Toc96615837"/>
+      <w:bookmarkStart w:id="29" w:name="_Toc96615837"/>
       <w:r>
         <w:t xml:space="preserve">Table </w:t>
       </w:r>
@@ -9563,7 +9538,7 @@
       <w:r>
         <w:t xml:space="preserve"> data dictionary of Locker.</w:t>
       </w:r>
-      <w:bookmarkEnd w:id="28"/>
+      <w:bookmarkEnd w:id="29"/>
     </w:p>
     <w:tbl>
       <w:tblPr>
@@ -10251,7 +10226,7 @@
         <w:keepNext/>
         <w:ind w:left="2160" w:firstLine="720"/>
       </w:pPr>
-      <w:bookmarkStart w:id="29" w:name="_Toc96615838"/>
+      <w:bookmarkStart w:id="30" w:name="_Toc96615838"/>
       <w:r>
         <w:lastRenderedPageBreak/>
         <w:t xml:space="preserve">Table </w:t>
@@ -10277,7 +10252,7 @@
       <w:r>
         <w:t xml:space="preserve"> data dictionary of Employee</w:t>
       </w:r>
-      <w:bookmarkEnd w:id="29"/>
+      <w:bookmarkEnd w:id="30"/>
     </w:p>
     <w:tbl>
       <w:tblPr>
@@ -11255,7 +11230,7 @@
         <w:keepNext/>
         <w:ind w:left="2160" w:firstLine="720"/>
       </w:pPr>
-      <w:bookmarkStart w:id="30" w:name="_Toc96615839"/>
+      <w:bookmarkStart w:id="31" w:name="_Toc96615839"/>
       <w:r>
         <w:t xml:space="preserve">Table </w:t>
       </w:r>
@@ -11286,7 +11261,7 @@
       <w:r>
         <w:t>hall.</w:t>
       </w:r>
-      <w:bookmarkEnd w:id="30"/>
+      <w:bookmarkEnd w:id="31"/>
     </w:p>
     <w:tbl>
       <w:tblPr>
@@ -12608,7 +12583,7 @@
         <w:keepNext/>
         <w:ind w:left="2160" w:firstLine="720"/>
       </w:pPr>
-      <w:bookmarkStart w:id="31" w:name="_Toc96615840"/>
+      <w:bookmarkStart w:id="32" w:name="_Toc96615840"/>
       <w:r>
         <w:lastRenderedPageBreak/>
         <w:t xml:space="preserve">Table </w:t>
@@ -12640,7 +12615,7 @@
       <w:r>
         <w:t>ticket.</w:t>
       </w:r>
-      <w:bookmarkEnd w:id="31"/>
+      <w:bookmarkEnd w:id="32"/>
     </w:p>
     <w:tbl>
       <w:tblPr>
@@ -14787,7 +14762,7 @@
         <w:keepNext/>
         <w:ind w:left="2160" w:firstLine="720"/>
       </w:pPr>
-      <w:bookmarkStart w:id="32" w:name="_Toc96615841"/>
+      <w:bookmarkStart w:id="33" w:name="_Toc96615841"/>
       <w:r>
         <w:lastRenderedPageBreak/>
         <w:t xml:space="preserve">Table </w:t>
@@ -14813,7 +14788,7 @@
       <w:r>
         <w:t xml:space="preserve"> data dictionary of Customer.</w:t>
       </w:r>
-      <w:bookmarkEnd w:id="32"/>
+      <w:bookmarkEnd w:id="33"/>
     </w:p>
     <w:tbl>
       <w:tblPr>
@@ -16132,7 +16107,7 @@
           <w:lang w:val="en-AU"/>
         </w:rPr>
       </w:pPr>
-      <w:bookmarkStart w:id="33" w:name="_Toc96671928"/>
+      <w:bookmarkStart w:id="34" w:name="_Toc96671928"/>
       <w:r>
         <w:rPr>
           <w:b/>
@@ -16141,7 +16116,7 @@
         <w:lastRenderedPageBreak/>
         <w:t>Queries</w:t>
       </w:r>
-      <w:bookmarkEnd w:id="33"/>
+      <w:bookmarkEnd w:id="34"/>
     </w:p>
     <w:p>
       <w:pPr>
@@ -16523,7 +16498,7 @@
           <w:lang w:val="en-AU"/>
         </w:rPr>
       </w:pPr>
-      <w:bookmarkStart w:id="34" w:name="_Toc96686734"/>
+      <w:bookmarkStart w:id="35" w:name="_Toc96686734"/>
       <w:r>
         <w:t xml:space="preserve">Figure </w:t>
       </w:r>
@@ -16551,7 +16526,7 @@
       <w:r>
         <w:t xml:space="preserve"> in a table</w:t>
       </w:r>
-      <w:bookmarkEnd w:id="34"/>
+      <w:bookmarkEnd w:id="35"/>
     </w:p>
     <w:p>
       <w:pPr>
@@ -16782,7 +16757,7 @@
           <w:lang w:val="en-AU"/>
         </w:rPr>
       </w:pPr>
-      <w:bookmarkStart w:id="35" w:name="_Toc96686735"/>
+      <w:bookmarkStart w:id="36" w:name="_Toc96686735"/>
       <w:r>
         <w:t xml:space="preserve">Figure </w:t>
       </w:r>
@@ -16810,7 +16785,7 @@
       <w:r>
         <w:t xml:space="preserve"> in table</w:t>
       </w:r>
-      <w:bookmarkEnd w:id="35"/>
+      <w:bookmarkEnd w:id="36"/>
     </w:p>
     <w:p>
       <w:pPr>
@@ -17048,7 +17023,7 @@
         <w:keepNext/>
         <w:ind w:left="2160" w:firstLine="720"/>
       </w:pPr>
-      <w:bookmarkStart w:id="36" w:name="_Toc96686736"/>
+      <w:bookmarkStart w:id="37" w:name="_Toc96686736"/>
       <w:r>
         <w:t xml:space="preserve">Figure </w:t>
       </w:r>
@@ -17076,7 +17051,7 @@
       <w:r>
         <w:t>table</w:t>
       </w:r>
-      <w:bookmarkEnd w:id="36"/>
+      <w:bookmarkEnd w:id="37"/>
     </w:p>
     <w:p>
       <w:pPr>
@@ -17246,7 +17221,7 @@
           <w:lang w:val="en-AU"/>
         </w:rPr>
       </w:pPr>
-      <w:bookmarkStart w:id="37" w:name="_Toc96686737"/>
+      <w:bookmarkStart w:id="38" w:name="_Toc96686737"/>
       <w:r>
         <w:t xml:space="preserve">Figure </w:t>
       </w:r>
@@ -17282,7 +17257,7 @@
       <w:r>
         <w:t xml:space="preserve"> table</w:t>
       </w:r>
-      <w:bookmarkEnd w:id="37"/>
+      <w:bookmarkEnd w:id="38"/>
     </w:p>
     <w:p>
       <w:pPr>
@@ -17597,7 +17572,7 @@
         <w:pStyle w:val="Caption"/>
         <w:ind w:left="2160" w:firstLine="720"/>
       </w:pPr>
-      <w:bookmarkStart w:id="38" w:name="_Toc96686738"/>
+      <w:bookmarkStart w:id="39" w:name="_Toc96686738"/>
       <w:r>
         <w:t xml:space="preserve">Figure </w:t>
       </w:r>
@@ -17625,7 +17600,7 @@
       <w:r>
         <w:t>table</w:t>
       </w:r>
-      <w:bookmarkEnd w:id="38"/>
+      <w:bookmarkEnd w:id="39"/>
     </w:p>
     <w:p>
       <w:pPr>
@@ -17792,7 +17767,7 @@
           <w:lang w:val="en-AU"/>
         </w:rPr>
       </w:pPr>
-      <w:bookmarkStart w:id="39" w:name="_Toc96686739"/>
+      <w:bookmarkStart w:id="40" w:name="_Toc96686739"/>
       <w:r>
         <w:t xml:space="preserve">Figure </w:t>
       </w:r>
@@ -17827,7 +17802,7 @@
       <w:r>
         <w:t xml:space="preserve"> table</w:t>
       </w:r>
-      <w:bookmarkEnd w:id="39"/>
+      <w:bookmarkEnd w:id="40"/>
       <w:proofErr w:type="gramEnd"/>
     </w:p>
     <w:p>
@@ -18092,7 +18067,7 @@
           <w:lang w:val="en-AU"/>
         </w:rPr>
       </w:pPr>
-      <w:bookmarkStart w:id="40" w:name="_Toc96686740"/>
+      <w:bookmarkStart w:id="41" w:name="_Toc96686740"/>
       <w:r>
         <w:t xml:space="preserve">Figure </w:t>
       </w:r>
@@ -18117,7 +18092,7 @@
       <w:r>
         <w:t>-Using GROUP BY in the table</w:t>
       </w:r>
-      <w:bookmarkEnd w:id="40"/>
+      <w:bookmarkEnd w:id="41"/>
     </w:p>
     <w:p>
       <w:pPr>
@@ -18264,7 +18239,7 @@
           <w:lang w:val="en-AU"/>
         </w:rPr>
       </w:pPr>
-      <w:bookmarkStart w:id="41" w:name="_Toc96686741"/>
+      <w:bookmarkStart w:id="42" w:name="_Toc96686741"/>
       <w:r>
         <w:t xml:space="preserve">Figure </w:t>
       </w:r>
@@ -18292,7 +18267,7 @@
       <w:r>
         <w:t>table</w:t>
       </w:r>
-      <w:bookmarkEnd w:id="41"/>
+      <w:bookmarkEnd w:id="42"/>
     </w:p>
     <w:p>
       <w:pPr>
@@ -18419,7 +18394,7 @@
           <w:lang w:val="en-AU"/>
         </w:rPr>
       </w:pPr>
-      <w:bookmarkStart w:id="42" w:name="_Toc96686742"/>
+      <w:bookmarkStart w:id="43" w:name="_Toc96686742"/>
       <w:r>
         <w:t xml:space="preserve">Figure </w:t>
       </w:r>
@@ -18447,7 +18422,7 @@
       <w:r>
         <w:t>in table</w:t>
       </w:r>
-      <w:bookmarkEnd w:id="42"/>
+      <w:bookmarkEnd w:id="43"/>
     </w:p>
     <w:p>
       <w:pPr>
@@ -18700,7 +18675,7 @@
           <w:lang w:val="en-AU"/>
         </w:rPr>
       </w:pPr>
-      <w:bookmarkStart w:id="43" w:name="_Toc96686743"/>
+      <w:bookmarkStart w:id="44" w:name="_Toc96686743"/>
       <w:r>
         <w:t xml:space="preserve">Figure </w:t>
       </w:r>
@@ -18728,7 +18703,7 @@
       <w:r>
         <w:t>in table</w:t>
       </w:r>
-      <w:bookmarkEnd w:id="43"/>
+      <w:bookmarkEnd w:id="44"/>
     </w:p>
     <w:p>
       <w:pPr>
@@ -18793,6 +18768,7 @@
       </w:pPr>
       <w:r>
         <w:rPr>
+          <w:noProof/>
           <w:lang w:val="en-AU"/>
         </w:rPr>
         <w:drawing>
@@ -18907,8 +18883,6 @@
           <w:lang w:val="en-AU"/>
         </w:rPr>
       </w:pPr>
-      <w:bookmarkStart w:id="44" w:name="_GoBack"/>
-      <w:bookmarkEnd w:id="44"/>
     </w:p>
     <w:p>
       <w:pPr>
@@ -18977,6 +18951,7 @@
           <w:docPartUnique/>
         </w:docPartObj>
       </w:sdtPr>
+      <w:sdtEndPr/>
       <w:sdtContent>
         <w:p>
           <w:pPr>
@@ -18999,6 +18974,7 @@
             <w:showingPlcHdr/>
             <w:bibliography/>
           </w:sdtPr>
+          <w:sdtEndPr/>
           <w:sdtContent>
             <w:p>
               <w:r>
@@ -19028,7 +19004,7 @@
 </file>
 
 <file path=word/endnotes.xml><?xml version="1.0" encoding="utf-8"?>
-<w:endnotes xmlns:wpc="http://schemas.microsoft.com/office/word/2010/wordprocessingCanvas" xmlns:mc="http://schemas.openxmlformats.org/markup-compatibility/2006" xmlns:o="urn:schemas-microsoft-com:office:office" xmlns:r="http://schemas.openxmlformats.org/officeDocument/2006/relationships" xmlns:m="http://schemas.openxmlformats.org/officeDocument/2006/math" xmlns:v="urn:schemas-microsoft-com:vml" xmlns:wp14="http://schemas.microsoft.com/office/word/2010/wordprocessingDrawing" xmlns:wp="http://schemas.openxmlformats.org/drawingml/2006/wordprocessingDrawing" xmlns:w10="urn:schemas-microsoft-com:office:word" xmlns:w="http://schemas.openxmlformats.org/wordprocessingml/2006/main" xmlns:w14="http://schemas.microsoft.com/office/word/2010/wordml" xmlns:w15="http://schemas.microsoft.com/office/word/2012/wordml" xmlns:wpg="http://schemas.microsoft.com/office/word/2010/wordprocessingGroup" xmlns:wpi="http://schemas.microsoft.com/office/word/2010/wordprocessingInk" xmlns:wne="http://schemas.microsoft.com/office/word/2006/wordml" xmlns:wps="http://schemas.microsoft.com/office/word/2010/wordprocessingShape" mc:Ignorable="w14 w15 wp14">
+<w:endnotes xmlns:wpc="http://schemas.microsoft.com/office/word/2010/wordprocessingCanvas" xmlns:cx="http://schemas.microsoft.com/office/drawing/2014/chartex" xmlns:cx1="http://schemas.microsoft.com/office/drawing/2015/9/8/chartex" xmlns:cx2="http://schemas.microsoft.com/office/drawing/2015/10/21/chartex" xmlns:cx3="http://schemas.microsoft.com/office/drawing/2016/5/9/chartex" xmlns:cx4="http://schemas.microsoft.com/office/drawing/2016/5/10/chartex" xmlns:cx5="http://schemas.microsoft.com/office/drawing/2016/5/11/chartex" xmlns:cx6="http://schemas.microsoft.com/office/drawing/2016/5/12/chartex" xmlns:cx7="http://schemas.microsoft.com/office/drawing/2016/5/13/chartex" xmlns:cx8="http://schemas.microsoft.com/office/drawing/2016/5/14/chartex" xmlns:mc="http://schemas.openxmlformats.org/markup-compatibility/2006" xmlns:aink="http://schemas.microsoft.com/office/drawing/2016/ink" xmlns:am3d="http://schemas.microsoft.com/office/drawing/2017/model3d" xmlns:o="urn:schemas-microsoft-com:office:office" xmlns:r="http://schemas.openxmlformats.org/officeDocument/2006/relationships" xmlns:m="http://schemas.openxmlformats.org/officeDocument/2006/math" xmlns:v="urn:schemas-microsoft-com:vml" xmlns:wp14="http://schemas.microsoft.com/office/word/2010/wordprocessingDrawing" xmlns:wp="http://schemas.openxmlformats.org/drawingml/2006/wordprocessingDrawing" xmlns:w10="urn:schemas-microsoft-com:office:word" xmlns:w="http://schemas.openxmlformats.org/wordprocessingml/2006/main" xmlns:w14="http://schemas.microsoft.com/office/word/2010/wordml" xmlns:w15="http://schemas.microsoft.com/office/word/2012/wordml" xmlns:w16cid="http://schemas.microsoft.com/office/word/2016/wordml/cid" xmlns:w16se="http://schemas.microsoft.com/office/word/2015/wordml/symex" xmlns:wpg="http://schemas.microsoft.com/office/word/2010/wordprocessingGroup" xmlns:wpi="http://schemas.microsoft.com/office/word/2010/wordprocessingInk" xmlns:wne="http://schemas.microsoft.com/office/word/2006/wordml" xmlns:wps="http://schemas.microsoft.com/office/word/2010/wordprocessingShape" mc:Ignorable="w14 w15 w16se w16cid wp14">
   <w:endnote w:type="separator" w:id="-1">
     <w:p>
       <w:r>
@@ -19047,7 +19023,7 @@
 </file>
 
 <file path=word/footer1.xml><?xml version="1.0" encoding="utf-8"?>
-<w:ftr xmlns:wpc="http://schemas.microsoft.com/office/word/2010/wordprocessingCanvas" xmlns:mc="http://schemas.openxmlformats.org/markup-compatibility/2006" xmlns:o="urn:schemas-microsoft-com:office:office" xmlns:r="http://schemas.openxmlformats.org/officeDocument/2006/relationships" xmlns:m="http://schemas.openxmlformats.org/officeDocument/2006/math" xmlns:v="urn:schemas-microsoft-com:vml" xmlns:wp14="http://schemas.microsoft.com/office/word/2010/wordprocessingDrawing" xmlns:wp="http://schemas.openxmlformats.org/drawingml/2006/wordprocessingDrawing" xmlns:w10="urn:schemas-microsoft-com:office:word" xmlns:w="http://schemas.openxmlformats.org/wordprocessingml/2006/main" xmlns:w14="http://schemas.microsoft.com/office/word/2010/wordml" xmlns:w15="http://schemas.microsoft.com/office/word/2012/wordml" xmlns:wpg="http://schemas.microsoft.com/office/word/2010/wordprocessingGroup" xmlns:wpi="http://schemas.microsoft.com/office/word/2010/wordprocessingInk" xmlns:wne="http://schemas.microsoft.com/office/word/2006/wordml" xmlns:wps="http://schemas.microsoft.com/office/word/2010/wordprocessingShape" mc:Ignorable="w14 w15 wp14">
+<w:ftr xmlns:wpc="http://schemas.microsoft.com/office/word/2010/wordprocessingCanvas" xmlns:cx="http://schemas.microsoft.com/office/drawing/2014/chartex" xmlns:cx1="http://schemas.microsoft.com/office/drawing/2015/9/8/chartex" xmlns:cx2="http://schemas.microsoft.com/office/drawing/2015/10/21/chartex" xmlns:cx3="http://schemas.microsoft.com/office/drawing/2016/5/9/chartex" xmlns:cx4="http://schemas.microsoft.com/office/drawing/2016/5/10/chartex" xmlns:cx5="http://schemas.microsoft.com/office/drawing/2016/5/11/chartex" xmlns:cx6="http://schemas.microsoft.com/office/drawing/2016/5/12/chartex" xmlns:cx7="http://schemas.microsoft.com/office/drawing/2016/5/13/chartex" xmlns:cx8="http://schemas.microsoft.com/office/drawing/2016/5/14/chartex" xmlns:mc="http://schemas.openxmlformats.org/markup-compatibility/2006" xmlns:aink="http://schemas.microsoft.com/office/drawing/2016/ink" xmlns:am3d="http://schemas.microsoft.com/office/drawing/2017/model3d" xmlns:o="urn:schemas-microsoft-com:office:office" xmlns:r="http://schemas.openxmlformats.org/officeDocument/2006/relationships" xmlns:m="http://schemas.openxmlformats.org/officeDocument/2006/math" xmlns:v="urn:schemas-microsoft-com:vml" xmlns:wp14="http://schemas.microsoft.com/office/word/2010/wordprocessingDrawing" xmlns:wp="http://schemas.openxmlformats.org/drawingml/2006/wordprocessingDrawing" xmlns:w10="urn:schemas-microsoft-com:office:word" xmlns:w="http://schemas.openxmlformats.org/wordprocessingml/2006/main" xmlns:w14="http://schemas.microsoft.com/office/word/2010/wordml" xmlns:w15="http://schemas.microsoft.com/office/word/2012/wordml" xmlns:w16cid="http://schemas.microsoft.com/office/word/2016/wordml/cid" xmlns:w16se="http://schemas.microsoft.com/office/word/2015/wordml/symex" xmlns:wpg="http://schemas.microsoft.com/office/word/2010/wordprocessingGroup" xmlns:wpi="http://schemas.microsoft.com/office/word/2010/wordprocessingInk" xmlns:wne="http://schemas.microsoft.com/office/word/2006/wordml" xmlns:wps="http://schemas.microsoft.com/office/word/2010/wordprocessingShape" mc:Ignorable="w14 w15 w16se w16cid wp14">
   <w:sdt>
     <w:sdtPr>
       <w:id w:val="-1051075810"/>
@@ -19108,7 +19084,7 @@
 </file>
 
 <file path=word/footnotes.xml><?xml version="1.0" encoding="utf-8"?>
-<w:footnotes xmlns:wpc="http://schemas.microsoft.com/office/word/2010/wordprocessingCanvas" xmlns:mc="http://schemas.openxmlformats.org/markup-compatibility/2006" xmlns:o="urn:schemas-microsoft-com:office:office" xmlns:r="http://schemas.openxmlformats.org/officeDocument/2006/relationships" xmlns:m="http://schemas.openxmlformats.org/officeDocument/2006/math" xmlns:v="urn:schemas-microsoft-com:vml" xmlns:wp14="http://schemas.microsoft.com/office/word/2010/wordprocessingDrawing" xmlns:wp="http://schemas.openxmlformats.org/drawingml/2006/wordprocessingDrawing" xmlns:w10="urn:schemas-microsoft-com:office:word" xmlns:w="http://schemas.openxmlformats.org/wordprocessingml/2006/main" xmlns:w14="http://schemas.microsoft.com/office/word/2010/wordml" xmlns:w15="http://schemas.microsoft.com/office/word/2012/wordml" xmlns:wpg="http://schemas.microsoft.com/office/word/2010/wordprocessingGroup" xmlns:wpi="http://schemas.microsoft.com/office/word/2010/wordprocessingInk" xmlns:wne="http://schemas.microsoft.com/office/word/2006/wordml" xmlns:wps="http://schemas.microsoft.com/office/word/2010/wordprocessingShape" mc:Ignorable="w14 w15 wp14">
+<w:footnotes xmlns:wpc="http://schemas.microsoft.com/office/word/2010/wordprocessingCanvas" xmlns:cx="http://schemas.microsoft.com/office/drawing/2014/chartex" xmlns:cx1="http://schemas.microsoft.com/office/drawing/2015/9/8/chartex" xmlns:cx2="http://schemas.microsoft.com/office/drawing/2015/10/21/chartex" xmlns:cx3="http://schemas.microsoft.com/office/drawing/2016/5/9/chartex" xmlns:cx4="http://schemas.microsoft.com/office/drawing/2016/5/10/chartex" xmlns:cx5="http://schemas.microsoft.com/office/drawing/2016/5/11/chartex" xmlns:cx6="http://schemas.microsoft.com/office/drawing/2016/5/12/chartex" xmlns:cx7="http://schemas.microsoft.com/office/drawing/2016/5/13/chartex" xmlns:cx8="http://schemas.microsoft.com/office/drawing/2016/5/14/chartex" xmlns:mc="http://schemas.openxmlformats.org/markup-compatibility/2006" xmlns:aink="http://schemas.microsoft.com/office/drawing/2016/ink" xmlns:am3d="http://schemas.microsoft.com/office/drawing/2017/model3d" xmlns:o="urn:schemas-microsoft-com:office:office" xmlns:r="http://schemas.openxmlformats.org/officeDocument/2006/relationships" xmlns:m="http://schemas.openxmlformats.org/officeDocument/2006/math" xmlns:v="urn:schemas-microsoft-com:vml" xmlns:wp14="http://schemas.microsoft.com/office/word/2010/wordprocessingDrawing" xmlns:wp="http://schemas.openxmlformats.org/drawingml/2006/wordprocessingDrawing" xmlns:w10="urn:schemas-microsoft-com:office:word" xmlns:w="http://schemas.openxmlformats.org/wordprocessingml/2006/main" xmlns:w14="http://schemas.microsoft.com/office/word/2010/wordml" xmlns:w15="http://schemas.microsoft.com/office/word/2012/wordml" xmlns:w16cid="http://schemas.microsoft.com/office/word/2016/wordml/cid" xmlns:w16se="http://schemas.microsoft.com/office/word/2015/wordml/symex" xmlns:wpg="http://schemas.microsoft.com/office/word/2010/wordprocessingGroup" xmlns:wpi="http://schemas.microsoft.com/office/word/2010/wordprocessingInk" xmlns:wne="http://schemas.microsoft.com/office/word/2006/wordml" xmlns:wps="http://schemas.microsoft.com/office/word/2010/wordprocessingShape" mc:Ignorable="w14 w15 w16se w16cid wp14">
   <w:footnote w:type="separator" w:id="-1">
     <w:p>
       <w:r>
@@ -19127,7 +19103,7 @@
 </file>
 
 <file path=word/header1.xml><?xml version="1.0" encoding="utf-8"?>
-<w:hdr xmlns:wpc="http://schemas.microsoft.com/office/word/2010/wordprocessingCanvas" xmlns:mc="http://schemas.openxmlformats.org/markup-compatibility/2006" xmlns:o="urn:schemas-microsoft-com:office:office" xmlns:r="http://schemas.openxmlformats.org/officeDocument/2006/relationships" xmlns:m="http://schemas.openxmlformats.org/officeDocument/2006/math" xmlns:v="urn:schemas-microsoft-com:vml" xmlns:wp14="http://schemas.microsoft.com/office/word/2010/wordprocessingDrawing" xmlns:wp="http://schemas.openxmlformats.org/drawingml/2006/wordprocessingDrawing" xmlns:w10="urn:schemas-microsoft-com:office:word" xmlns:w="http://schemas.openxmlformats.org/wordprocessingml/2006/main" xmlns:w14="http://schemas.microsoft.com/office/word/2010/wordml" xmlns:w15="http://schemas.microsoft.com/office/word/2012/wordml" xmlns:wpg="http://schemas.microsoft.com/office/word/2010/wordprocessingGroup" xmlns:wpi="http://schemas.microsoft.com/office/word/2010/wordprocessingInk" xmlns:wne="http://schemas.microsoft.com/office/word/2006/wordml" xmlns:wps="http://schemas.microsoft.com/office/word/2010/wordprocessingShape" mc:Ignorable="w14 w15 wp14">
+<w:hdr xmlns:wpc="http://schemas.microsoft.com/office/word/2010/wordprocessingCanvas" xmlns:cx="http://schemas.microsoft.com/office/drawing/2014/chartex" xmlns:cx1="http://schemas.microsoft.com/office/drawing/2015/9/8/chartex" xmlns:cx2="http://schemas.microsoft.com/office/drawing/2015/10/21/chartex" xmlns:cx3="http://schemas.microsoft.com/office/drawing/2016/5/9/chartex" xmlns:cx4="http://schemas.microsoft.com/office/drawing/2016/5/10/chartex" xmlns:cx5="http://schemas.microsoft.com/office/drawing/2016/5/11/chartex" xmlns:cx6="http://schemas.microsoft.com/office/drawing/2016/5/12/chartex" xmlns:cx7="http://schemas.microsoft.com/office/drawing/2016/5/13/chartex" xmlns:cx8="http://schemas.microsoft.com/office/drawing/2016/5/14/chartex" xmlns:mc="http://schemas.openxmlformats.org/markup-compatibility/2006" xmlns:aink="http://schemas.microsoft.com/office/drawing/2016/ink" xmlns:am3d="http://schemas.microsoft.com/office/drawing/2017/model3d" xmlns:o="urn:schemas-microsoft-com:office:office" xmlns:r="http://schemas.openxmlformats.org/officeDocument/2006/relationships" xmlns:m="http://schemas.openxmlformats.org/officeDocument/2006/math" xmlns:v="urn:schemas-microsoft-com:vml" xmlns:wp14="http://schemas.microsoft.com/office/word/2010/wordprocessingDrawing" xmlns:wp="http://schemas.openxmlformats.org/drawingml/2006/wordprocessingDrawing" xmlns:w10="urn:schemas-microsoft-com:office:word" xmlns:w="http://schemas.openxmlformats.org/wordprocessingml/2006/main" xmlns:w14="http://schemas.microsoft.com/office/word/2010/wordml" xmlns:w15="http://schemas.microsoft.com/office/word/2012/wordml" xmlns:w16cid="http://schemas.microsoft.com/office/word/2016/wordml/cid" xmlns:w16se="http://schemas.microsoft.com/office/word/2015/wordml/symex" xmlns:wpg="http://schemas.microsoft.com/office/word/2010/wordprocessingGroup" xmlns:wpi="http://schemas.microsoft.com/office/word/2010/wordprocessingInk" xmlns:wne="http://schemas.microsoft.com/office/word/2006/wordml" xmlns:wps="http://schemas.microsoft.com/office/word/2010/wordprocessingShape" mc:Ignorable="w14 w15 w16se w16cid wp14">
   <w:p>
     <w:pPr>
       <w:pStyle w:val="Header"/>
@@ -19144,8 +19120,8 @@
 </file>
 
 <file path=word/numbering.xml><?xml version="1.0" encoding="utf-8"?>
-<w:numbering xmlns:wpc="http://schemas.microsoft.com/office/word/2010/wordprocessingCanvas" xmlns:mc="http://schemas.openxmlformats.org/markup-compatibility/2006" xmlns:o="urn:schemas-microsoft-com:office:office" xmlns:r="http://schemas.openxmlformats.org/officeDocument/2006/relationships" xmlns:m="http://schemas.openxmlformats.org/officeDocument/2006/math" xmlns:v="urn:schemas-microsoft-com:vml" xmlns:wp14="http://schemas.microsoft.com/office/word/2010/wordprocessingDrawing" xmlns:wp="http://schemas.openxmlformats.org/drawingml/2006/wordprocessingDrawing" xmlns:w10="urn:schemas-microsoft-com:office:word" xmlns:w="http://schemas.openxmlformats.org/wordprocessingml/2006/main" xmlns:w14="http://schemas.microsoft.com/office/word/2010/wordml" xmlns:w15="http://schemas.microsoft.com/office/word/2012/wordml" xmlns:wpg="http://schemas.microsoft.com/office/word/2010/wordprocessingGroup" xmlns:wpi="http://schemas.microsoft.com/office/word/2010/wordprocessingInk" xmlns:wne="http://schemas.microsoft.com/office/word/2006/wordml" xmlns:wps="http://schemas.microsoft.com/office/word/2010/wordprocessingShape" mc:Ignorable="w14 w15 wp14">
-  <w:abstractNum w:abstractNumId="0">
+<w:numbering xmlns:wpc="http://schemas.microsoft.com/office/word/2010/wordprocessingCanvas" xmlns:cx="http://schemas.microsoft.com/office/drawing/2014/chartex" xmlns:cx1="http://schemas.microsoft.com/office/drawing/2015/9/8/chartex" xmlns:cx2="http://schemas.microsoft.com/office/drawing/2015/10/21/chartex" xmlns:cx3="http://schemas.microsoft.com/office/drawing/2016/5/9/chartex" xmlns:cx4="http://schemas.microsoft.com/office/drawing/2016/5/10/chartex" xmlns:cx5="http://schemas.microsoft.com/office/drawing/2016/5/11/chartex" xmlns:cx6="http://schemas.microsoft.com/office/drawing/2016/5/12/chartex" xmlns:cx7="http://schemas.microsoft.com/office/drawing/2016/5/13/chartex" xmlns:cx8="http://schemas.microsoft.com/office/drawing/2016/5/14/chartex" xmlns:mc="http://schemas.openxmlformats.org/markup-compatibility/2006" xmlns:aink="http://schemas.microsoft.com/office/drawing/2016/ink" xmlns:am3d="http://schemas.microsoft.com/office/drawing/2017/model3d" xmlns:o="urn:schemas-microsoft-com:office:office" xmlns:r="http://schemas.openxmlformats.org/officeDocument/2006/relationships" xmlns:m="http://schemas.openxmlformats.org/officeDocument/2006/math" xmlns:v="urn:schemas-microsoft-com:vml" xmlns:wp14="http://schemas.microsoft.com/office/word/2010/wordprocessingDrawing" xmlns:wp="http://schemas.openxmlformats.org/drawingml/2006/wordprocessingDrawing" xmlns:w10="urn:schemas-microsoft-com:office:word" xmlns:w="http://schemas.openxmlformats.org/wordprocessingml/2006/main" xmlns:w14="http://schemas.microsoft.com/office/word/2010/wordml" xmlns:w15="http://schemas.microsoft.com/office/word/2012/wordml" xmlns:w16cid="http://schemas.microsoft.com/office/word/2016/wordml/cid" xmlns:w16se="http://schemas.microsoft.com/office/word/2015/wordml/symex" xmlns:wpg="http://schemas.microsoft.com/office/word/2010/wordprocessingGroup" xmlns:wpi="http://schemas.microsoft.com/office/word/2010/wordprocessingInk" xmlns:wne="http://schemas.microsoft.com/office/word/2006/wordml" xmlns:wps="http://schemas.microsoft.com/office/word/2010/wordprocessingShape" mc:Ignorable="w14 w15 w16se w16cid wp14">
+  <w:abstractNum w:abstractNumId="0" w15:restartNumberingAfterBreak="0">
     <w:nsid w:val="FFFFFF1D"/>
     <w:multiLevelType w:val="multilevel"/>
     <w:tmpl w:val="C40E0490"/>
@@ -19286,7 +19262,7 @@
       </w:rPr>
     </w:lvl>
   </w:abstractNum>
-  <w:abstractNum w:abstractNumId="1">
+  <w:abstractNum w:abstractNumId="1" w15:restartNumberingAfterBreak="0">
     <w:nsid w:val="0DB86F62"/>
     <w:multiLevelType w:val="hybridMultilevel"/>
     <w:tmpl w:val="ACAE4006"/>
@@ -19372,7 +19348,7 @@
       </w:pPr>
     </w:lvl>
   </w:abstractNum>
-  <w:abstractNum w:abstractNumId="2">
+  <w:abstractNum w:abstractNumId="2" w15:restartNumberingAfterBreak="0">
     <w:nsid w:val="154B0D81"/>
     <w:multiLevelType w:val="hybridMultilevel"/>
     <w:tmpl w:val="5A8036CE"/>
@@ -19458,7 +19434,7 @@
       </w:pPr>
     </w:lvl>
   </w:abstractNum>
-  <w:abstractNum w:abstractNumId="3">
+  <w:abstractNum w:abstractNumId="3" w15:restartNumberingAfterBreak="0">
     <w:nsid w:val="159D5749"/>
     <w:multiLevelType w:val="hybridMultilevel"/>
     <w:tmpl w:val="C13EE112"/>
@@ -19571,7 +19547,7 @@
       </w:rPr>
     </w:lvl>
   </w:abstractNum>
-  <w:abstractNum w:abstractNumId="4">
+  <w:abstractNum w:abstractNumId="4" w15:restartNumberingAfterBreak="0">
     <w:nsid w:val="1840093B"/>
     <w:multiLevelType w:val="hybridMultilevel"/>
     <w:tmpl w:val="94ACED5C"/>
@@ -19684,7 +19660,7 @@
       </w:rPr>
     </w:lvl>
   </w:abstractNum>
-  <w:abstractNum w:abstractNumId="5">
+  <w:abstractNum w:abstractNumId="5" w15:restartNumberingAfterBreak="0">
     <w:nsid w:val="31526311"/>
     <w:multiLevelType w:val="hybridMultilevel"/>
     <w:tmpl w:val="9800E5CE"/>
@@ -19770,7 +19746,7 @@
       </w:pPr>
     </w:lvl>
   </w:abstractNum>
-  <w:abstractNum w:abstractNumId="6">
+  <w:abstractNum w:abstractNumId="6" w15:restartNumberingAfterBreak="0">
     <w:nsid w:val="39140621"/>
     <w:multiLevelType w:val="hybridMultilevel"/>
     <w:tmpl w:val="02F01BDC"/>
@@ -19883,7 +19859,7 @@
       </w:rPr>
     </w:lvl>
   </w:abstractNum>
-  <w:abstractNum w:abstractNumId="7">
+  <w:abstractNum w:abstractNumId="7" w15:restartNumberingAfterBreak="0">
     <w:nsid w:val="3EC71A95"/>
     <w:multiLevelType w:val="multilevel"/>
     <w:tmpl w:val="DF648780"/>
@@ -20004,7 +19980,7 @@
       </w:rPr>
     </w:lvl>
   </w:abstractNum>
-  <w:abstractNum w:abstractNumId="8">
+  <w:abstractNum w:abstractNumId="8" w15:restartNumberingAfterBreak="0">
     <w:nsid w:val="4FD30891"/>
     <w:multiLevelType w:val="hybridMultilevel"/>
     <w:tmpl w:val="8486A8F6"/>
@@ -20090,7 +20066,7 @@
       </w:pPr>
     </w:lvl>
   </w:abstractNum>
-  <w:abstractNum w:abstractNumId="9">
+  <w:abstractNum w:abstractNumId="9" w15:restartNumberingAfterBreak="0">
     <w:nsid w:val="50865BD5"/>
     <w:multiLevelType w:val="hybridMultilevel"/>
     <w:tmpl w:val="7C1E155A"/>
@@ -20203,7 +20179,7 @@
       </w:rPr>
     </w:lvl>
   </w:abstractNum>
-  <w:abstractNum w:abstractNumId="10">
+  <w:abstractNum w:abstractNumId="10" w15:restartNumberingAfterBreak="0">
     <w:nsid w:val="552F27C7"/>
     <w:multiLevelType w:val="hybridMultilevel"/>
     <w:tmpl w:val="5830BFC4"/>
@@ -20316,7 +20292,7 @@
       </w:rPr>
     </w:lvl>
   </w:abstractNum>
-  <w:abstractNum w:abstractNumId="11">
+  <w:abstractNum w:abstractNumId="11" w15:restartNumberingAfterBreak="0">
     <w:nsid w:val="689C679E"/>
     <w:multiLevelType w:val="hybridMultilevel"/>
     <w:tmpl w:val="AC4209A8"/>
@@ -20402,7 +20378,7 @@
       </w:pPr>
     </w:lvl>
   </w:abstractNum>
-  <w:abstractNum w:abstractNumId="12">
+  <w:abstractNum w:abstractNumId="12" w15:restartNumberingAfterBreak="0">
     <w:nsid w:val="69134AA2"/>
     <w:multiLevelType w:val="hybridMultilevel"/>
     <w:tmpl w:val="FC724356"/>
@@ -20531,7 +20507,7 @@
 </file>
 
 <file path=word/styles.xml><?xml version="1.0" encoding="utf-8"?>
-<w:styles xmlns:mc="http://schemas.openxmlformats.org/markup-compatibility/2006" xmlns:r="http://schemas.openxmlformats.org/officeDocument/2006/relationships" xmlns:w="http://schemas.openxmlformats.org/wordprocessingml/2006/main" xmlns:w14="http://schemas.microsoft.com/office/word/2010/wordml" xmlns:w15="http://schemas.microsoft.com/office/word/2012/wordml" mc:Ignorable="w14 w15">
+<w:styles xmlns:mc="http://schemas.openxmlformats.org/markup-compatibility/2006" xmlns:r="http://schemas.openxmlformats.org/officeDocument/2006/relationships" xmlns:w="http://schemas.openxmlformats.org/wordprocessingml/2006/main" xmlns:w14="http://schemas.microsoft.com/office/word/2010/wordml" xmlns:w15="http://schemas.microsoft.com/office/word/2012/wordml" xmlns:w16cid="http://schemas.microsoft.com/office/word/2016/wordml/cid" xmlns:w16se="http://schemas.microsoft.com/office/word/2015/wordml/symex" mc:Ignorable="w14 w15 w16se w16cid">
   <w:docDefaults>
     <w:rPrDefault>
       <w:rPr>
@@ -20547,7 +20523,7 @@
       </w:pPr>
     </w:pPrDefault>
   </w:docDefaults>
-  <w:latentStyles w:defLockedState="0" w:defUIPriority="99" w:defSemiHidden="0" w:defUnhideWhenUsed="0" w:defQFormat="0" w:count="371">
+  <w:latentStyles w:defLockedState="0" w:defUIPriority="99" w:defSemiHidden="0" w:defUnhideWhenUsed="0" w:defQFormat="0" w:count="375">
     <w:lsdException w:name="Normal" w:uiPriority="0" w:qFormat="1"/>
     <w:lsdException w:name="heading 1" w:uiPriority="9" w:qFormat="1"/>
     <w:lsdException w:name="heading 2" w:semiHidden="1" w:uiPriority="9" w:unhideWhenUsed="1" w:qFormat="1"/>
@@ -20653,7 +20629,6 @@
     <w:lsdException w:name="HTML Sample" w:semiHidden="1" w:unhideWhenUsed="1"/>
     <w:lsdException w:name="HTML Typewriter" w:semiHidden="1" w:unhideWhenUsed="1"/>
     <w:lsdException w:name="HTML Variable" w:semiHidden="1" w:unhideWhenUsed="1"/>
-    <w:lsdException w:name="Normal Table" w:semiHidden="1" w:unhideWhenUsed="1"/>
     <w:lsdException w:name="annotation subject" w:semiHidden="1" w:unhideWhenUsed="1"/>
     <w:lsdException w:name="No List" w:semiHidden="1" w:unhideWhenUsed="1"/>
     <w:lsdException w:name="Outline List 1" w:semiHidden="1" w:unhideWhenUsed="1"/>
@@ -20697,10 +20672,8 @@
     <w:lsdException w:name="Table Elegant" w:semiHidden="1" w:unhideWhenUsed="1"/>
     <w:lsdException w:name="Table Professional" w:semiHidden="1" w:unhideWhenUsed="1"/>
     <w:lsdException w:name="Table Subtle 1" w:semiHidden="1" w:unhideWhenUsed="1"/>
-    <w:lsdException w:name="Table Subtle 2" w:semiHidden="1" w:unhideWhenUsed="1"/>
     <w:lsdException w:name="Table Web 1" w:semiHidden="1" w:unhideWhenUsed="1"/>
     <w:lsdException w:name="Table Web 2" w:semiHidden="1" w:unhideWhenUsed="1"/>
-    <w:lsdException w:name="Table Web 3" w:semiHidden="1" w:unhideWhenUsed="1"/>
     <w:lsdException w:name="Balloon Text" w:semiHidden="1" w:unhideWhenUsed="1"/>
     <w:lsdException w:name="Table Grid" w:uiPriority="59"/>
     <w:lsdException w:name="Table Theme" w:semiHidden="1" w:unhideWhenUsed="1"/>
@@ -20919,6 +20892,10 @@
     <w:lsdException w:name="List Table 5 Dark Accent 6" w:uiPriority="50"/>
     <w:lsdException w:name="List Table 6 Colorful Accent 6" w:uiPriority="51"/>
     <w:lsdException w:name="List Table 7 Colorful Accent 6" w:uiPriority="52"/>
+    <w:lsdException w:name="Mention" w:semiHidden="1" w:unhideWhenUsed="1"/>
+    <w:lsdException w:name="Smart Hyperlink" w:semiHidden="1" w:unhideWhenUsed="1"/>
+    <w:lsdException w:name="Hashtag" w:semiHidden="1" w:unhideWhenUsed="1"/>
+    <w:lsdException w:name="Unresolved Mention" w:semiHidden="1" w:unhideWhenUsed="1"/>
   </w:latentStyles>
   <w:style w:type="paragraph" w:default="1" w:styleId="Normal">
     <w:name w:val="Normal"/>
@@ -21213,7 +21190,6 @@
       <w:spacing w:after="0" w:line="240" w:lineRule="auto"/>
     </w:pPr>
     <w:tblPr>
-      <w:tblInd w:w="0" w:type="dxa"/>
       <w:tblBorders>
         <w:top w:val="single" w:sz="4" w:space="0" w:color="auto"/>
         <w:left w:val="single" w:sz="4" w:space="0" w:color="auto"/>
@@ -21222,12 +21198,6 @@
         <w:insideH w:val="single" w:sz="4" w:space="0" w:color="auto"/>
         <w:insideV w:val="single" w:sz="4" w:space="0" w:color="auto"/>
       </w:tblBorders>
-      <w:tblCellMar>
-        <w:top w:w="0" w:type="dxa"/>
-        <w:left w:w="108" w:type="dxa"/>
-        <w:bottom w:w="0" w:type="dxa"/>
-        <w:right w:w="108" w:type="dxa"/>
-      </w:tblCellMar>
     </w:tblPr>
   </w:style>
   <w:style w:type="paragraph" w:styleId="Caption">
@@ -21555,7 +21525,7 @@
 </file>
 
 <file path=customXml/itemProps1.xml><?xml version="1.0" encoding="utf-8"?>
-<ds:datastoreItem xmlns:ds="http://schemas.openxmlformats.org/officeDocument/2006/customXml" ds:itemID="{CC820442-4309-4A07-85A1-CDCE5DC64E5B}">
+<ds:datastoreItem xmlns:ds="http://schemas.openxmlformats.org/officeDocument/2006/customXml" ds:itemID="{02AA4728-6070-4A07-A98B-425E16745E93}">
   <ds:schemaRefs>
     <ds:schemaRef ds:uri="http://schemas.openxmlformats.org/officeDocument/2006/bibliography"/>
   </ds:schemaRefs>

</xml_diff>